<commit_message>
Add basic table, solution for lab_1 and updated the report
</commit_message>
<xml_diff>
--- a/Lab_1/Report_lab_1.docx
+++ b/Lab_1/Report_lab_1.docx
@@ -131,7 +131,6 @@
           <w:bCs/>
           <w:sz w:val="32"/>
           <w:szCs w:val="32"/>
-          <w:lang w:val="en-US"/>
         </w:rPr>
       </w:pPr>
       <w:r>
@@ -151,7 +150,6 @@
           <w:bCs/>
           <w:sz w:val="32"/>
           <w:szCs w:val="32"/>
-          <w:lang w:val="en-US"/>
         </w:rPr>
         <w:t>28</w:t>
       </w:r>
@@ -453,7 +451,6 @@
           <w:rFonts w:ascii="Times New Roman" w:hAnsi="Times New Roman" w:cs="Times New Roman"/>
           <w:sz w:val="24"/>
           <w:szCs w:val="24"/>
-          <w:lang w:val="en-US"/>
         </w:rPr>
       </w:pPr>
       <w:r>
@@ -513,7 +510,6 @@
                 <w:rFonts w:ascii="Cambria Math" w:hAnsi="Cambria Math" w:cs="Times New Roman"/>
                 <w:sz w:val="28"/>
                 <w:szCs w:val="28"/>
-                <w:lang w:val="en-US"/>
               </w:rPr>
               <m:t>1</m:t>
             </m:r>
@@ -524,7 +520,6 @@
             <w:rFonts w:ascii="Cambria Math" w:hAnsi="Cambria Math" w:cs="Times New Roman"/>
             <w:sz w:val="28"/>
             <w:szCs w:val="28"/>
-            <w:lang w:val="en-US"/>
           </w:rPr>
           <m:t xml:space="preserve">= </m:t>
         </m:r>
@@ -583,7 +578,6 @@
                         <w:rFonts w:ascii="Cambria Math" w:hAnsi="Cambria Math" w:cs="Times New Roman"/>
                         <w:sz w:val="28"/>
                         <w:szCs w:val="28"/>
-                        <w:lang w:val="en-US"/>
                       </w:rPr>
                       <m:t>2</m:t>
                     </m:r>
@@ -606,7 +600,6 @@
                 <w:rFonts w:ascii="Cambria Math" w:hAnsi="Cambria Math" w:cs="Times New Roman"/>
                 <w:sz w:val="28"/>
                 <w:szCs w:val="28"/>
-                <w:lang w:val="en-US"/>
               </w:rPr>
               <m:t xml:space="preserve"> - </m:t>
             </m:r>
@@ -653,7 +646,6 @@
                         <w:rFonts w:ascii="Cambria Math" w:hAnsi="Cambria Math" w:cs="Times New Roman"/>
                         <w:sz w:val="28"/>
                         <w:szCs w:val="28"/>
-                        <w:lang w:val="en-US"/>
                       </w:rPr>
                       <m:t>2</m:t>
                     </m:r>
@@ -716,7 +708,6 @@
                         <w:rFonts w:ascii="Cambria Math" w:hAnsi="Cambria Math" w:cs="Times New Roman"/>
                         <w:sz w:val="28"/>
                         <w:szCs w:val="28"/>
-                        <w:lang w:val="en-US"/>
                       </w:rPr>
                       <m:t>2</m:t>
                     </m:r>
@@ -739,7 +730,6 @@
                 <w:rFonts w:ascii="Cambria Math" w:hAnsi="Cambria Math" w:cs="Times New Roman"/>
                 <w:sz w:val="28"/>
                 <w:szCs w:val="28"/>
-                <w:lang w:val="en-US"/>
               </w:rPr>
               <m:t xml:space="preserve"> - </m:t>
             </m:r>
@@ -786,7 +776,6 @@
                         <w:rFonts w:ascii="Cambria Math" w:hAnsi="Cambria Math" w:cs="Times New Roman"/>
                         <w:sz w:val="28"/>
                         <w:szCs w:val="28"/>
-                        <w:lang w:val="en-US"/>
                       </w:rPr>
                       <m:t>2</m:t>
                     </m:r>
@@ -812,7 +801,6 @@
           <w:rFonts w:ascii="Times New Roman" w:hAnsi="Times New Roman" w:cs="Times New Roman"/>
           <w:sz w:val="24"/>
           <w:szCs w:val="24"/>
-          <w:lang w:val="en-US"/>
         </w:rPr>
         <w:t xml:space="preserve">  </w:t>
       </w:r>
@@ -821,7 +809,6 @@
           <w:rFonts w:ascii="Times New Roman" w:hAnsi="Times New Roman" w:cs="Times New Roman"/>
           <w:sz w:val="24"/>
           <w:szCs w:val="24"/>
-          <w:lang w:val="en-US"/>
         </w:rPr>
         <w:tab/>
       </w:r>
@@ -830,7 +817,6 @@
           <w:rFonts w:ascii="Times New Roman" w:hAnsi="Times New Roman" w:cs="Times New Roman"/>
           <w:sz w:val="24"/>
           <w:szCs w:val="24"/>
-          <w:lang w:val="en-US"/>
         </w:rPr>
         <w:tab/>
       </w:r>
@@ -839,7 +825,6 @@
           <w:rFonts w:ascii="Times New Roman" w:hAnsi="Times New Roman" w:cs="Times New Roman"/>
           <w:sz w:val="24"/>
           <w:szCs w:val="24"/>
-          <w:lang w:val="en-US"/>
         </w:rPr>
         <w:tab/>
       </w:r>
@@ -871,7 +856,6 @@
                 <w:rFonts w:ascii="Cambria Math" w:hAnsi="Cambria Math" w:cs="Times New Roman"/>
                 <w:sz w:val="28"/>
                 <w:szCs w:val="28"/>
-                <w:lang w:val="en-US"/>
               </w:rPr>
               <m:t>2</m:t>
             </m:r>
@@ -882,7 +866,6 @@
             <w:rFonts w:ascii="Cambria Math" w:hAnsi="Cambria Math" w:cs="Times New Roman"/>
             <w:sz w:val="28"/>
             <w:szCs w:val="28"/>
-            <w:lang w:val="en-US"/>
           </w:rPr>
           <m:t xml:space="preserve">= </m:t>
         </m:r>
@@ -1119,6 +1102,1096 @@
     </w:p>
     <w:p>
       <w:pPr>
+        <w:shd w:val="clear" w:color="auto" w:fill="263238"/>
+        <w:tabs>
+          <w:tab w:val="left" w:pos="916"/>
+          <w:tab w:val="left" w:pos="1832"/>
+          <w:tab w:val="left" w:pos="2748"/>
+          <w:tab w:val="left" w:pos="3664"/>
+          <w:tab w:val="left" w:pos="4580"/>
+          <w:tab w:val="left" w:pos="5496"/>
+          <w:tab w:val="left" w:pos="6412"/>
+          <w:tab w:val="left" w:pos="7328"/>
+          <w:tab w:val="left" w:pos="8244"/>
+          <w:tab w:val="left" w:pos="9160"/>
+          <w:tab w:val="left" w:pos="10076"/>
+          <w:tab w:val="left" w:pos="10992"/>
+          <w:tab w:val="left" w:pos="11908"/>
+          <w:tab w:val="left" w:pos="12824"/>
+          <w:tab w:val="left" w:pos="13740"/>
+          <w:tab w:val="left" w:pos="14656"/>
+        </w:tabs>
+        <w:spacing w:after="0" w:line="240" w:lineRule="auto"/>
+        <w:rPr>
+          <w:rFonts w:ascii="Courier New" w:eastAsia="Times New Roman" w:hAnsi="Courier New" w:cs="Courier New"/>
+          <w:color w:val="C3CEE3"/>
+          <w:sz w:val="20"/>
+          <w:szCs w:val="20"/>
+          <w:lang w:val="en-US" w:eastAsia="ru-RU"/>
+        </w:rPr>
+      </w:pPr>
+      <w:r>
+        <w:rPr>
+          <w:rFonts w:ascii="Courier New" w:eastAsia="Times New Roman" w:hAnsi="Courier New" w:cs="Courier New"/>
+          <w:i/>
+          <w:iCs/>
+          <w:color w:val="C792EA"/>
+          <w:sz w:val="20"/>
+          <w:szCs w:val="20"/>
+          <w:lang w:val="en-US" w:eastAsia="ru-RU"/>
+        </w:rPr>
+        <w:t xml:space="preserve">from </w:t>
+      </w:r>
+      <w:r>
+        <w:rPr>
+          <w:rFonts w:ascii="Courier New" w:eastAsia="Times New Roman" w:hAnsi="Courier New" w:cs="Courier New"/>
+          <w:color w:val="C3CEE3"/>
+          <w:sz w:val="20"/>
+          <w:szCs w:val="20"/>
+          <w:lang w:val="en-US" w:eastAsia="ru-RU"/>
+        </w:rPr>
+        <w:t xml:space="preserve">math </w:t>
+      </w:r>
+      <w:r>
+        <w:rPr>
+          <w:rFonts w:ascii="Courier New" w:eastAsia="Times New Roman" w:hAnsi="Courier New" w:cs="Courier New"/>
+          <w:i/>
+          <w:iCs/>
+          <w:color w:val="C792EA"/>
+          <w:sz w:val="20"/>
+          <w:szCs w:val="20"/>
+          <w:lang w:val="en-US" w:eastAsia="ru-RU"/>
+        </w:rPr>
+        <w:t xml:space="preserve">import </w:t>
+      </w:r>
+      <w:r>
+        <w:rPr>
+          <w:rFonts w:ascii="Courier New" w:eastAsia="Times New Roman" w:hAnsi="Courier New" w:cs="Courier New"/>
+          <w:color w:val="89DDFF"/>
+          <w:sz w:val="20"/>
+          <w:szCs w:val="20"/>
+          <w:lang w:val="en-US" w:eastAsia="ru-RU"/>
+        </w:rPr>
+        <w:t>*</w:t>
+      </w:r>
+      <w:r>
+        <w:rPr>
+          <w:rFonts w:ascii="Courier New" w:eastAsia="Times New Roman" w:hAnsi="Courier New" w:cs="Courier New"/>
+          <w:color w:val="89DDFF"/>
+          <w:sz w:val="20"/>
+          <w:szCs w:val="20"/>
+          <w:lang w:val="en-US" w:eastAsia="ru-RU"/>
+        </w:rPr>
+        <w:br/>
+      </w:r>
+      <w:r>
+        <w:rPr>
+          <w:rFonts w:ascii="Courier New" w:eastAsia="Times New Roman" w:hAnsi="Courier New" w:cs="Courier New"/>
+          <w:color w:val="89DDFF"/>
+          <w:sz w:val="20"/>
+          <w:szCs w:val="20"/>
+          <w:lang w:val="en-US" w:eastAsia="ru-RU"/>
+        </w:rPr>
+        <w:br/>
+      </w:r>
+      <w:r>
+        <w:rPr>
+          <w:rFonts w:ascii="Courier New" w:eastAsia="Times New Roman" w:hAnsi="Courier New" w:cs="Courier New"/>
+          <w:i/>
+          <w:iCs/>
+          <w:color w:val="C792EA"/>
+          <w:sz w:val="20"/>
+          <w:szCs w:val="20"/>
+          <w:lang w:val="en-US" w:eastAsia="ru-RU"/>
+        </w:rPr>
+        <w:t>while True</w:t>
+      </w:r>
+      <w:r>
+        <w:rPr>
+          <w:rFonts w:ascii="Courier New" w:eastAsia="Times New Roman" w:hAnsi="Courier New" w:cs="Courier New"/>
+          <w:color w:val="89DDFF"/>
+          <w:sz w:val="20"/>
+          <w:szCs w:val="20"/>
+          <w:lang w:val="en-US" w:eastAsia="ru-RU"/>
+        </w:rPr>
+        <w:t>:</w:t>
+      </w:r>
+      <w:r>
+        <w:rPr>
+          <w:rFonts w:ascii="Courier New" w:eastAsia="Times New Roman" w:hAnsi="Courier New" w:cs="Courier New"/>
+          <w:color w:val="89DDFF"/>
+          <w:sz w:val="20"/>
+          <w:szCs w:val="20"/>
+          <w:lang w:val="en-US" w:eastAsia="ru-RU"/>
+        </w:rPr>
+        <w:br/>
+        <w:t xml:space="preserve">    </w:t>
+      </w:r>
+      <w:r>
+        <w:rPr>
+          <w:rFonts w:ascii="Courier New" w:eastAsia="Times New Roman" w:hAnsi="Courier New" w:cs="Courier New"/>
+          <w:color w:val="C3CEE3"/>
+          <w:sz w:val="20"/>
+          <w:szCs w:val="20"/>
+          <w:lang w:val="en-US" w:eastAsia="ru-RU"/>
+        </w:rPr>
+        <w:t xml:space="preserve">angle </w:t>
+      </w:r>
+      <w:r>
+        <w:rPr>
+          <w:rFonts w:ascii="Courier New" w:eastAsia="Times New Roman" w:hAnsi="Courier New" w:cs="Courier New"/>
+          <w:color w:val="89DDFF"/>
+          <w:sz w:val="20"/>
+          <w:szCs w:val="20"/>
+          <w:lang w:val="en-US" w:eastAsia="ru-RU"/>
+        </w:rPr>
+        <w:t xml:space="preserve">= </w:t>
+      </w:r>
+      <w:r>
+        <w:rPr>
+          <w:rFonts w:ascii="Courier New" w:eastAsia="Times New Roman" w:hAnsi="Courier New" w:cs="Courier New"/>
+          <w:i/>
+          <w:iCs/>
+          <w:color w:val="82AAFF"/>
+          <w:sz w:val="20"/>
+          <w:szCs w:val="20"/>
+          <w:lang w:val="en-US" w:eastAsia="ru-RU"/>
+        </w:rPr>
+        <w:t>float</w:t>
+      </w:r>
+      <w:r>
+        <w:rPr>
+          <w:rFonts w:ascii="Courier New" w:eastAsia="Times New Roman" w:hAnsi="Courier New" w:cs="Courier New"/>
+          <w:color w:val="89DDFF"/>
+          <w:sz w:val="20"/>
+          <w:szCs w:val="20"/>
+          <w:lang w:val="en-US" w:eastAsia="ru-RU"/>
+        </w:rPr>
+        <w:t>(</w:t>
+      </w:r>
+      <w:r>
+        <w:rPr>
+          <w:rFonts w:ascii="Courier New" w:eastAsia="Times New Roman" w:hAnsi="Courier New" w:cs="Courier New"/>
+          <w:i/>
+          <w:iCs/>
+          <w:color w:val="82AAFF"/>
+          <w:sz w:val="20"/>
+          <w:szCs w:val="20"/>
+          <w:lang w:val="en-US" w:eastAsia="ru-RU"/>
+        </w:rPr>
+        <w:t>input</w:t>
+      </w:r>
+      <w:r>
+        <w:rPr>
+          <w:rFonts w:ascii="Courier New" w:eastAsia="Times New Roman" w:hAnsi="Courier New" w:cs="Courier New"/>
+          <w:color w:val="89DDFF"/>
+          <w:sz w:val="20"/>
+          <w:szCs w:val="20"/>
+          <w:lang w:val="en-US" w:eastAsia="ru-RU"/>
+        </w:rPr>
+        <w:t>(</w:t>
+      </w:r>
+      <w:r>
+        <w:rPr>
+          <w:rFonts w:ascii="Courier New" w:eastAsia="Times New Roman" w:hAnsi="Courier New" w:cs="Courier New"/>
+          <w:color w:val="C3E88D"/>
+          <w:sz w:val="20"/>
+          <w:szCs w:val="20"/>
+          <w:lang w:val="en-US" w:eastAsia="ru-RU"/>
+        </w:rPr>
+        <w:t>"Enter the value of the angle in degrees: "</w:t>
+      </w:r>
+      <w:r>
+        <w:rPr>
+          <w:rFonts w:ascii="Courier New" w:eastAsia="Times New Roman" w:hAnsi="Courier New" w:cs="Courier New"/>
+          <w:color w:val="89DDFF"/>
+          <w:sz w:val="20"/>
+          <w:szCs w:val="20"/>
+          <w:lang w:val="en-US" w:eastAsia="ru-RU"/>
+        </w:rPr>
+        <w:t>))</w:t>
+      </w:r>
+      <w:r>
+        <w:rPr>
+          <w:rFonts w:ascii="Courier New" w:eastAsia="Times New Roman" w:hAnsi="Courier New" w:cs="Courier New"/>
+          <w:color w:val="89DDFF"/>
+          <w:sz w:val="20"/>
+          <w:szCs w:val="20"/>
+          <w:lang w:val="en-US" w:eastAsia="ru-RU"/>
+        </w:rPr>
+        <w:br/>
+        <w:t xml:space="preserve">    </w:t>
+      </w:r>
+      <w:r>
+        <w:rPr>
+          <w:rFonts w:ascii="Courier New" w:eastAsia="Times New Roman" w:hAnsi="Courier New" w:cs="Courier New"/>
+          <w:color w:val="C3CEE3"/>
+          <w:sz w:val="20"/>
+          <w:szCs w:val="20"/>
+          <w:lang w:val="en-US" w:eastAsia="ru-RU"/>
+        </w:rPr>
+        <w:t xml:space="preserve">a </w:t>
+      </w:r>
+      <w:r>
+        <w:rPr>
+          <w:rFonts w:ascii="Courier New" w:eastAsia="Times New Roman" w:hAnsi="Courier New" w:cs="Courier New"/>
+          <w:color w:val="89DDFF"/>
+          <w:sz w:val="20"/>
+          <w:szCs w:val="20"/>
+          <w:lang w:val="en-US" w:eastAsia="ru-RU"/>
+        </w:rPr>
+        <w:t xml:space="preserve">= </w:t>
+      </w:r>
+      <w:r>
+        <w:rPr>
+          <w:rFonts w:ascii="Courier New" w:eastAsia="Times New Roman" w:hAnsi="Courier New" w:cs="Courier New"/>
+          <w:color w:val="82AAFF"/>
+          <w:sz w:val="20"/>
+          <w:szCs w:val="20"/>
+          <w:lang w:val="en-US" w:eastAsia="ru-RU"/>
+        </w:rPr>
+        <w:t>radians</w:t>
+      </w:r>
+      <w:r>
+        <w:rPr>
+          <w:rFonts w:ascii="Courier New" w:eastAsia="Times New Roman" w:hAnsi="Courier New" w:cs="Courier New"/>
+          <w:color w:val="89DDFF"/>
+          <w:sz w:val="20"/>
+          <w:szCs w:val="20"/>
+          <w:lang w:val="en-US" w:eastAsia="ru-RU"/>
+        </w:rPr>
+        <w:t>(</w:t>
+      </w:r>
+      <w:r>
+        <w:rPr>
+          <w:rFonts w:ascii="Courier New" w:eastAsia="Times New Roman" w:hAnsi="Courier New" w:cs="Courier New"/>
+          <w:color w:val="C3CEE3"/>
+          <w:sz w:val="20"/>
+          <w:szCs w:val="20"/>
+          <w:lang w:val="en-US" w:eastAsia="ru-RU"/>
+        </w:rPr>
+        <w:t>angle</w:t>
+      </w:r>
+      <w:r>
+        <w:rPr>
+          <w:rFonts w:ascii="Courier New" w:eastAsia="Times New Roman" w:hAnsi="Courier New" w:cs="Courier New"/>
+          <w:color w:val="89DDFF"/>
+          <w:sz w:val="20"/>
+          <w:szCs w:val="20"/>
+          <w:lang w:val="en-US" w:eastAsia="ru-RU"/>
+        </w:rPr>
+        <w:t>)</w:t>
+      </w:r>
+      <w:r>
+        <w:rPr>
+          <w:rFonts w:ascii="Courier New" w:eastAsia="Times New Roman" w:hAnsi="Courier New" w:cs="Courier New"/>
+          <w:color w:val="89DDFF"/>
+          <w:sz w:val="20"/>
+          <w:szCs w:val="20"/>
+          <w:lang w:val="en-US" w:eastAsia="ru-RU"/>
+        </w:rPr>
+        <w:br/>
+        <w:t xml:space="preserve">    </w:t>
+      </w:r>
+      <w:r>
+        <w:rPr>
+          <w:rFonts w:ascii="Courier New" w:eastAsia="Times New Roman" w:hAnsi="Courier New" w:cs="Courier New"/>
+          <w:i/>
+          <w:iCs/>
+          <w:color w:val="C792EA"/>
+          <w:sz w:val="20"/>
+          <w:szCs w:val="20"/>
+          <w:lang w:val="en-US" w:eastAsia="ru-RU"/>
+        </w:rPr>
+        <w:t xml:space="preserve">if </w:t>
+      </w:r>
+      <w:r>
+        <w:rPr>
+          <w:rFonts w:ascii="Courier New" w:eastAsia="Times New Roman" w:hAnsi="Courier New" w:cs="Courier New"/>
+          <w:color w:val="C3CEE3"/>
+          <w:sz w:val="20"/>
+          <w:szCs w:val="20"/>
+          <w:lang w:val="en-US" w:eastAsia="ru-RU"/>
+        </w:rPr>
+        <w:t xml:space="preserve">angle </w:t>
+      </w:r>
+      <w:r>
+        <w:rPr>
+          <w:rFonts w:ascii="Courier New" w:eastAsia="Times New Roman" w:hAnsi="Courier New" w:cs="Courier New"/>
+          <w:color w:val="89DDFF"/>
+          <w:sz w:val="20"/>
+          <w:szCs w:val="20"/>
+          <w:lang w:val="en-US" w:eastAsia="ru-RU"/>
+        </w:rPr>
+        <w:t xml:space="preserve">% </w:t>
+      </w:r>
+      <w:r>
+        <w:rPr>
+          <w:rFonts w:ascii="Courier New" w:eastAsia="Times New Roman" w:hAnsi="Courier New" w:cs="Courier New"/>
+          <w:color w:val="F78C6C"/>
+          <w:sz w:val="20"/>
+          <w:szCs w:val="20"/>
+          <w:lang w:val="en-US" w:eastAsia="ru-RU"/>
+        </w:rPr>
+        <w:t xml:space="preserve">90 </w:t>
+      </w:r>
+      <w:r>
+        <w:rPr>
+          <w:rFonts w:ascii="Courier New" w:eastAsia="Times New Roman" w:hAnsi="Courier New" w:cs="Courier New"/>
+          <w:color w:val="89DDFF"/>
+          <w:sz w:val="20"/>
+          <w:szCs w:val="20"/>
+          <w:lang w:val="en-US" w:eastAsia="ru-RU"/>
+        </w:rPr>
+        <w:t xml:space="preserve">!= </w:t>
+      </w:r>
+      <w:r>
+        <w:rPr>
+          <w:rFonts w:ascii="Courier New" w:eastAsia="Times New Roman" w:hAnsi="Courier New" w:cs="Courier New"/>
+          <w:color w:val="F78C6C"/>
+          <w:sz w:val="20"/>
+          <w:szCs w:val="20"/>
+          <w:lang w:val="en-US" w:eastAsia="ru-RU"/>
+        </w:rPr>
+        <w:t>0</w:t>
+      </w:r>
+      <w:r>
+        <w:rPr>
+          <w:rFonts w:ascii="Courier New" w:eastAsia="Times New Roman" w:hAnsi="Courier New" w:cs="Courier New"/>
+          <w:color w:val="89DDFF"/>
+          <w:sz w:val="20"/>
+          <w:szCs w:val="20"/>
+          <w:lang w:val="en-US" w:eastAsia="ru-RU"/>
+        </w:rPr>
+        <w:t>:</w:t>
+      </w:r>
+      <w:r>
+        <w:rPr>
+          <w:rFonts w:ascii="Courier New" w:eastAsia="Times New Roman" w:hAnsi="Courier New" w:cs="Courier New"/>
+          <w:color w:val="89DDFF"/>
+          <w:sz w:val="20"/>
+          <w:szCs w:val="20"/>
+          <w:lang w:val="en-US" w:eastAsia="ru-RU"/>
+        </w:rPr>
+        <w:br/>
+        <w:t xml:space="preserve">        </w:t>
+      </w:r>
+      <w:r>
+        <w:rPr>
+          <w:rFonts w:ascii="Courier New" w:eastAsia="Times New Roman" w:hAnsi="Courier New" w:cs="Courier New"/>
+          <w:color w:val="C3CEE3"/>
+          <w:sz w:val="20"/>
+          <w:szCs w:val="20"/>
+          <w:lang w:val="en-US" w:eastAsia="ru-RU"/>
+        </w:rPr>
+        <w:t xml:space="preserve">z1 </w:t>
+      </w:r>
+      <w:r>
+        <w:rPr>
+          <w:rFonts w:ascii="Courier New" w:eastAsia="Times New Roman" w:hAnsi="Courier New" w:cs="Courier New"/>
+          <w:color w:val="89DDFF"/>
+          <w:sz w:val="20"/>
+          <w:szCs w:val="20"/>
+          <w:lang w:val="en-US" w:eastAsia="ru-RU"/>
+        </w:rPr>
+        <w:t>= (</w:t>
+      </w:r>
+      <w:r>
+        <w:rPr>
+          <w:rFonts w:ascii="Courier New" w:eastAsia="Times New Roman" w:hAnsi="Courier New" w:cs="Courier New"/>
+          <w:color w:val="82AAFF"/>
+          <w:sz w:val="20"/>
+          <w:szCs w:val="20"/>
+          <w:lang w:val="en-US" w:eastAsia="ru-RU"/>
+        </w:rPr>
+        <w:t>sin</w:t>
+      </w:r>
+      <w:r>
+        <w:rPr>
+          <w:rFonts w:ascii="Courier New" w:eastAsia="Times New Roman" w:hAnsi="Courier New" w:cs="Courier New"/>
+          <w:color w:val="89DDFF"/>
+          <w:sz w:val="20"/>
+          <w:szCs w:val="20"/>
+          <w:lang w:val="en-US" w:eastAsia="ru-RU"/>
+        </w:rPr>
+        <w:t>(</w:t>
+      </w:r>
+      <w:r>
+        <w:rPr>
+          <w:rFonts w:ascii="Courier New" w:eastAsia="Times New Roman" w:hAnsi="Courier New" w:cs="Courier New"/>
+          <w:color w:val="C3CEE3"/>
+          <w:sz w:val="20"/>
+          <w:szCs w:val="20"/>
+          <w:lang w:val="en-US" w:eastAsia="ru-RU"/>
+        </w:rPr>
+        <w:t>a</w:t>
+      </w:r>
+      <w:r>
+        <w:rPr>
+          <w:rFonts w:ascii="Courier New" w:eastAsia="Times New Roman" w:hAnsi="Courier New" w:cs="Courier New"/>
+          <w:color w:val="89DDFF"/>
+          <w:sz w:val="20"/>
+          <w:szCs w:val="20"/>
+          <w:lang w:val="en-US" w:eastAsia="ru-RU"/>
+        </w:rPr>
+        <w:t xml:space="preserve">) ** </w:t>
+      </w:r>
+      <w:r>
+        <w:rPr>
+          <w:rFonts w:ascii="Courier New" w:eastAsia="Times New Roman" w:hAnsi="Courier New" w:cs="Courier New"/>
+          <w:color w:val="F78C6C"/>
+          <w:sz w:val="20"/>
+          <w:szCs w:val="20"/>
+          <w:lang w:val="en-US" w:eastAsia="ru-RU"/>
+        </w:rPr>
+        <w:t xml:space="preserve">2 </w:t>
+      </w:r>
+      <w:r>
+        <w:rPr>
+          <w:rFonts w:ascii="Courier New" w:eastAsia="Times New Roman" w:hAnsi="Courier New" w:cs="Courier New"/>
+          <w:color w:val="89DDFF"/>
+          <w:sz w:val="20"/>
+          <w:szCs w:val="20"/>
+          <w:lang w:val="en-US" w:eastAsia="ru-RU"/>
+        </w:rPr>
+        <w:t xml:space="preserve">- </w:t>
+      </w:r>
+      <w:r>
+        <w:rPr>
+          <w:rFonts w:ascii="Courier New" w:eastAsia="Times New Roman" w:hAnsi="Courier New" w:cs="Courier New"/>
+          <w:color w:val="82AAFF"/>
+          <w:sz w:val="20"/>
+          <w:szCs w:val="20"/>
+          <w:lang w:val="en-US" w:eastAsia="ru-RU"/>
+        </w:rPr>
+        <w:t>tan</w:t>
+      </w:r>
+      <w:r>
+        <w:rPr>
+          <w:rFonts w:ascii="Courier New" w:eastAsia="Times New Roman" w:hAnsi="Courier New" w:cs="Courier New"/>
+          <w:color w:val="89DDFF"/>
+          <w:sz w:val="20"/>
+          <w:szCs w:val="20"/>
+          <w:lang w:val="en-US" w:eastAsia="ru-RU"/>
+        </w:rPr>
+        <w:t>(</w:t>
+      </w:r>
+      <w:r>
+        <w:rPr>
+          <w:rFonts w:ascii="Courier New" w:eastAsia="Times New Roman" w:hAnsi="Courier New" w:cs="Courier New"/>
+          <w:color w:val="C3CEE3"/>
+          <w:sz w:val="20"/>
+          <w:szCs w:val="20"/>
+          <w:lang w:val="en-US" w:eastAsia="ru-RU"/>
+        </w:rPr>
+        <w:t>a</w:t>
+      </w:r>
+      <w:r>
+        <w:rPr>
+          <w:rFonts w:ascii="Courier New" w:eastAsia="Times New Roman" w:hAnsi="Courier New" w:cs="Courier New"/>
+          <w:color w:val="89DDFF"/>
+          <w:sz w:val="20"/>
+          <w:szCs w:val="20"/>
+          <w:lang w:val="en-US" w:eastAsia="ru-RU"/>
+        </w:rPr>
+        <w:t xml:space="preserve">) ** </w:t>
+      </w:r>
+      <w:r>
+        <w:rPr>
+          <w:rFonts w:ascii="Courier New" w:eastAsia="Times New Roman" w:hAnsi="Courier New" w:cs="Courier New"/>
+          <w:color w:val="F78C6C"/>
+          <w:sz w:val="20"/>
+          <w:szCs w:val="20"/>
+          <w:lang w:val="en-US" w:eastAsia="ru-RU"/>
+        </w:rPr>
+        <w:t>2</w:t>
+      </w:r>
+      <w:r>
+        <w:rPr>
+          <w:rFonts w:ascii="Courier New" w:eastAsia="Times New Roman" w:hAnsi="Courier New" w:cs="Courier New"/>
+          <w:color w:val="89DDFF"/>
+          <w:sz w:val="20"/>
+          <w:szCs w:val="20"/>
+          <w:lang w:val="en-US" w:eastAsia="ru-RU"/>
+        </w:rPr>
+        <w:t>)/(</w:t>
+      </w:r>
+      <w:r>
+        <w:rPr>
+          <w:rFonts w:ascii="Courier New" w:eastAsia="Times New Roman" w:hAnsi="Courier New" w:cs="Courier New"/>
+          <w:color w:val="82AAFF"/>
+          <w:sz w:val="20"/>
+          <w:szCs w:val="20"/>
+          <w:lang w:val="en-US" w:eastAsia="ru-RU"/>
+        </w:rPr>
+        <w:t>cos</w:t>
+      </w:r>
+      <w:r>
+        <w:rPr>
+          <w:rFonts w:ascii="Courier New" w:eastAsia="Times New Roman" w:hAnsi="Courier New" w:cs="Courier New"/>
+          <w:color w:val="89DDFF"/>
+          <w:sz w:val="20"/>
+          <w:szCs w:val="20"/>
+          <w:lang w:val="en-US" w:eastAsia="ru-RU"/>
+        </w:rPr>
+        <w:t>(</w:t>
+      </w:r>
+      <w:r>
+        <w:rPr>
+          <w:rFonts w:ascii="Courier New" w:eastAsia="Times New Roman" w:hAnsi="Courier New" w:cs="Courier New"/>
+          <w:color w:val="C3CEE3"/>
+          <w:sz w:val="20"/>
+          <w:szCs w:val="20"/>
+          <w:lang w:val="en-US" w:eastAsia="ru-RU"/>
+        </w:rPr>
+        <w:t>a</w:t>
+      </w:r>
+      <w:r>
+        <w:rPr>
+          <w:rFonts w:ascii="Courier New" w:eastAsia="Times New Roman" w:hAnsi="Courier New" w:cs="Courier New"/>
+          <w:color w:val="89DDFF"/>
+          <w:sz w:val="20"/>
+          <w:szCs w:val="20"/>
+          <w:lang w:val="en-US" w:eastAsia="ru-RU"/>
+        </w:rPr>
+        <w:t xml:space="preserve">) ** </w:t>
+      </w:r>
+      <w:r>
+        <w:rPr>
+          <w:rFonts w:ascii="Courier New" w:eastAsia="Times New Roman" w:hAnsi="Courier New" w:cs="Courier New"/>
+          <w:color w:val="F78C6C"/>
+          <w:sz w:val="20"/>
+          <w:szCs w:val="20"/>
+          <w:lang w:val="en-US" w:eastAsia="ru-RU"/>
+        </w:rPr>
+        <w:t xml:space="preserve">2 </w:t>
+      </w:r>
+      <w:r>
+        <w:rPr>
+          <w:rFonts w:ascii="Courier New" w:eastAsia="Times New Roman" w:hAnsi="Courier New" w:cs="Courier New"/>
+          <w:color w:val="89DDFF"/>
+          <w:sz w:val="20"/>
+          <w:szCs w:val="20"/>
+          <w:lang w:val="en-US" w:eastAsia="ru-RU"/>
+        </w:rPr>
+        <w:t>- (</w:t>
+      </w:r>
+      <w:r>
+        <w:rPr>
+          <w:rFonts w:ascii="Courier New" w:eastAsia="Times New Roman" w:hAnsi="Courier New" w:cs="Courier New"/>
+          <w:color w:val="F78C6C"/>
+          <w:sz w:val="20"/>
+          <w:szCs w:val="20"/>
+          <w:lang w:val="en-US" w:eastAsia="ru-RU"/>
+        </w:rPr>
+        <w:t>1</w:t>
+      </w:r>
+      <w:r>
+        <w:rPr>
+          <w:rFonts w:ascii="Courier New" w:eastAsia="Times New Roman" w:hAnsi="Courier New" w:cs="Courier New"/>
+          <w:color w:val="89DDFF"/>
+          <w:sz w:val="20"/>
+          <w:szCs w:val="20"/>
+          <w:lang w:val="en-US" w:eastAsia="ru-RU"/>
+        </w:rPr>
+        <w:t>/</w:t>
+      </w:r>
+      <w:r>
+        <w:rPr>
+          <w:rFonts w:ascii="Courier New" w:eastAsia="Times New Roman" w:hAnsi="Courier New" w:cs="Courier New"/>
+          <w:color w:val="82AAFF"/>
+          <w:sz w:val="20"/>
+          <w:szCs w:val="20"/>
+          <w:lang w:val="en-US" w:eastAsia="ru-RU"/>
+        </w:rPr>
+        <w:t>tan</w:t>
+      </w:r>
+      <w:r>
+        <w:rPr>
+          <w:rFonts w:ascii="Courier New" w:eastAsia="Times New Roman" w:hAnsi="Courier New" w:cs="Courier New"/>
+          <w:color w:val="89DDFF"/>
+          <w:sz w:val="20"/>
+          <w:szCs w:val="20"/>
+          <w:lang w:val="en-US" w:eastAsia="ru-RU"/>
+        </w:rPr>
+        <w:t>(</w:t>
+      </w:r>
+      <w:r>
+        <w:rPr>
+          <w:rFonts w:ascii="Courier New" w:eastAsia="Times New Roman" w:hAnsi="Courier New" w:cs="Courier New"/>
+          <w:color w:val="C3CEE3"/>
+          <w:sz w:val="20"/>
+          <w:szCs w:val="20"/>
+          <w:lang w:val="en-US" w:eastAsia="ru-RU"/>
+        </w:rPr>
+        <w:t>a</w:t>
+      </w:r>
+      <w:r>
+        <w:rPr>
+          <w:rFonts w:ascii="Courier New" w:eastAsia="Times New Roman" w:hAnsi="Courier New" w:cs="Courier New"/>
+          <w:color w:val="89DDFF"/>
+          <w:sz w:val="20"/>
+          <w:szCs w:val="20"/>
+          <w:lang w:val="en-US" w:eastAsia="ru-RU"/>
+        </w:rPr>
+        <w:t xml:space="preserve">)) ** </w:t>
+      </w:r>
+      <w:r>
+        <w:rPr>
+          <w:rFonts w:ascii="Courier New" w:eastAsia="Times New Roman" w:hAnsi="Courier New" w:cs="Courier New"/>
+          <w:color w:val="F78C6C"/>
+          <w:sz w:val="20"/>
+          <w:szCs w:val="20"/>
+          <w:lang w:val="en-US" w:eastAsia="ru-RU"/>
+        </w:rPr>
+        <w:t>2</w:t>
+      </w:r>
+      <w:r>
+        <w:rPr>
+          <w:rFonts w:ascii="Courier New" w:eastAsia="Times New Roman" w:hAnsi="Courier New" w:cs="Courier New"/>
+          <w:color w:val="89DDFF"/>
+          <w:sz w:val="20"/>
+          <w:szCs w:val="20"/>
+          <w:lang w:val="en-US" w:eastAsia="ru-RU"/>
+        </w:rPr>
+        <w:t>)</w:t>
+      </w:r>
+      <w:r>
+        <w:rPr>
+          <w:rFonts w:ascii="Courier New" w:eastAsia="Times New Roman" w:hAnsi="Courier New" w:cs="Courier New"/>
+          <w:color w:val="89DDFF"/>
+          <w:sz w:val="20"/>
+          <w:szCs w:val="20"/>
+          <w:lang w:val="en-US" w:eastAsia="ru-RU"/>
+        </w:rPr>
+        <w:br/>
+        <w:t xml:space="preserve">        </w:t>
+      </w:r>
+      <w:r>
+        <w:rPr>
+          <w:rFonts w:ascii="Courier New" w:eastAsia="Times New Roman" w:hAnsi="Courier New" w:cs="Courier New"/>
+          <w:color w:val="C3CEE3"/>
+          <w:sz w:val="20"/>
+          <w:szCs w:val="20"/>
+          <w:lang w:val="en-US" w:eastAsia="ru-RU"/>
+        </w:rPr>
+        <w:t xml:space="preserve">z2 </w:t>
+      </w:r>
+      <w:r>
+        <w:rPr>
+          <w:rFonts w:ascii="Courier New" w:eastAsia="Times New Roman" w:hAnsi="Courier New" w:cs="Courier New"/>
+          <w:color w:val="89DDFF"/>
+          <w:sz w:val="20"/>
+          <w:szCs w:val="20"/>
+          <w:lang w:val="en-US" w:eastAsia="ru-RU"/>
+        </w:rPr>
+        <w:t xml:space="preserve">= </w:t>
+      </w:r>
+      <w:r>
+        <w:rPr>
+          <w:rFonts w:ascii="Courier New" w:eastAsia="Times New Roman" w:hAnsi="Courier New" w:cs="Courier New"/>
+          <w:color w:val="82AAFF"/>
+          <w:sz w:val="20"/>
+          <w:szCs w:val="20"/>
+          <w:lang w:val="en-US" w:eastAsia="ru-RU"/>
+        </w:rPr>
+        <w:t>tan</w:t>
+      </w:r>
+      <w:r>
+        <w:rPr>
+          <w:rFonts w:ascii="Courier New" w:eastAsia="Times New Roman" w:hAnsi="Courier New" w:cs="Courier New"/>
+          <w:color w:val="89DDFF"/>
+          <w:sz w:val="20"/>
+          <w:szCs w:val="20"/>
+          <w:lang w:val="en-US" w:eastAsia="ru-RU"/>
+        </w:rPr>
+        <w:t>(</w:t>
+      </w:r>
+      <w:r>
+        <w:rPr>
+          <w:rFonts w:ascii="Courier New" w:eastAsia="Times New Roman" w:hAnsi="Courier New" w:cs="Courier New"/>
+          <w:color w:val="C3CEE3"/>
+          <w:sz w:val="20"/>
+          <w:szCs w:val="20"/>
+          <w:lang w:val="en-US" w:eastAsia="ru-RU"/>
+        </w:rPr>
+        <w:t>a</w:t>
+      </w:r>
+      <w:r>
+        <w:rPr>
+          <w:rFonts w:ascii="Courier New" w:eastAsia="Times New Roman" w:hAnsi="Courier New" w:cs="Courier New"/>
+          <w:color w:val="89DDFF"/>
+          <w:sz w:val="20"/>
+          <w:szCs w:val="20"/>
+          <w:lang w:val="en-US" w:eastAsia="ru-RU"/>
+        </w:rPr>
+        <w:t xml:space="preserve">) ** </w:t>
+      </w:r>
+      <w:r>
+        <w:rPr>
+          <w:rFonts w:ascii="Courier New" w:eastAsia="Times New Roman" w:hAnsi="Courier New" w:cs="Courier New"/>
+          <w:color w:val="F78C6C"/>
+          <w:sz w:val="20"/>
+          <w:szCs w:val="20"/>
+          <w:lang w:val="en-US" w:eastAsia="ru-RU"/>
+        </w:rPr>
+        <w:t>6</w:t>
+      </w:r>
+      <w:r>
+        <w:rPr>
+          <w:rFonts w:ascii="Courier New" w:eastAsia="Times New Roman" w:hAnsi="Courier New" w:cs="Courier New"/>
+          <w:color w:val="F78C6C"/>
+          <w:sz w:val="20"/>
+          <w:szCs w:val="20"/>
+          <w:lang w:val="en-US" w:eastAsia="ru-RU"/>
+        </w:rPr>
+        <w:br/>
+        <w:t xml:space="preserve">        </w:t>
+      </w:r>
+      <w:r>
+        <w:rPr>
+          <w:rFonts w:ascii="Courier New" w:eastAsia="Times New Roman" w:hAnsi="Courier New" w:cs="Courier New"/>
+          <w:i/>
+          <w:iCs/>
+          <w:color w:val="82AAFF"/>
+          <w:sz w:val="20"/>
+          <w:szCs w:val="20"/>
+          <w:lang w:val="en-US" w:eastAsia="ru-RU"/>
+        </w:rPr>
+        <w:t>print</w:t>
+      </w:r>
+      <w:r>
+        <w:rPr>
+          <w:rFonts w:ascii="Courier New" w:eastAsia="Times New Roman" w:hAnsi="Courier New" w:cs="Courier New"/>
+          <w:color w:val="89DDFF"/>
+          <w:sz w:val="20"/>
+          <w:szCs w:val="20"/>
+          <w:lang w:val="en-US" w:eastAsia="ru-RU"/>
+        </w:rPr>
+        <w:t>(</w:t>
+      </w:r>
+      <w:r>
+        <w:rPr>
+          <w:rFonts w:ascii="Courier New" w:eastAsia="Times New Roman" w:hAnsi="Courier New" w:cs="Courier New"/>
+          <w:color w:val="C3E88D"/>
+          <w:sz w:val="20"/>
+          <w:szCs w:val="20"/>
+          <w:lang w:val="en-US" w:eastAsia="ru-RU"/>
+        </w:rPr>
+        <w:t>"Angle: {0:.2f}</w:t>
+      </w:r>
+      <w:r>
+        <w:rPr>
+          <w:rFonts w:ascii="Courier New" w:eastAsia="Times New Roman" w:hAnsi="Courier New" w:cs="Courier New"/>
+          <w:color w:val="89DDFF"/>
+          <w:sz w:val="20"/>
+          <w:szCs w:val="20"/>
+          <w:lang w:val="en-US" w:eastAsia="ru-RU"/>
+        </w:rPr>
+        <w:t>\u00b0</w:t>
+      </w:r>
+      <w:r>
+        <w:rPr>
+          <w:rFonts w:ascii="Courier New" w:eastAsia="Times New Roman" w:hAnsi="Courier New" w:cs="Courier New"/>
+          <w:color w:val="C3E88D"/>
+          <w:sz w:val="20"/>
+          <w:szCs w:val="20"/>
+          <w:lang w:val="en-US" w:eastAsia="ru-RU"/>
+        </w:rPr>
+        <w:t xml:space="preserve"> Z1: {1:.5f}"</w:t>
+      </w:r>
+      <w:r>
+        <w:rPr>
+          <w:rFonts w:ascii="Courier New" w:eastAsia="Times New Roman" w:hAnsi="Courier New" w:cs="Courier New"/>
+          <w:color w:val="89DDFF"/>
+          <w:sz w:val="20"/>
+          <w:szCs w:val="20"/>
+          <w:lang w:val="en-US" w:eastAsia="ru-RU"/>
+        </w:rPr>
+        <w:t>.</w:t>
+      </w:r>
+      <w:r>
+        <w:rPr>
+          <w:rFonts w:ascii="Courier New" w:eastAsia="Times New Roman" w:hAnsi="Courier New" w:cs="Courier New"/>
+          <w:color w:val="82AAFF"/>
+          <w:sz w:val="20"/>
+          <w:szCs w:val="20"/>
+          <w:lang w:val="en-US" w:eastAsia="ru-RU"/>
+        </w:rPr>
+        <w:t>format</w:t>
+      </w:r>
+      <w:r>
+        <w:rPr>
+          <w:rFonts w:ascii="Courier New" w:eastAsia="Times New Roman" w:hAnsi="Courier New" w:cs="Courier New"/>
+          <w:color w:val="89DDFF"/>
+          <w:sz w:val="20"/>
+          <w:szCs w:val="20"/>
+          <w:lang w:val="en-US" w:eastAsia="ru-RU"/>
+        </w:rPr>
+        <w:t>(</w:t>
+      </w:r>
+      <w:r>
+        <w:rPr>
+          <w:rFonts w:ascii="Courier New" w:eastAsia="Times New Roman" w:hAnsi="Courier New" w:cs="Courier New"/>
+          <w:color w:val="C3CEE3"/>
+          <w:sz w:val="20"/>
+          <w:szCs w:val="20"/>
+          <w:lang w:val="en-US" w:eastAsia="ru-RU"/>
+        </w:rPr>
+        <w:t>angle</w:t>
+      </w:r>
+      <w:r>
+        <w:rPr>
+          <w:rFonts w:ascii="Courier New" w:eastAsia="Times New Roman" w:hAnsi="Courier New" w:cs="Courier New"/>
+          <w:color w:val="89DDFF"/>
+          <w:sz w:val="20"/>
+          <w:szCs w:val="20"/>
+          <w:lang w:val="en-US" w:eastAsia="ru-RU"/>
+        </w:rPr>
+        <w:t xml:space="preserve">, </w:t>
+      </w:r>
+      <w:r>
+        <w:rPr>
+          <w:rFonts w:ascii="Courier New" w:eastAsia="Times New Roman" w:hAnsi="Courier New" w:cs="Courier New"/>
+          <w:color w:val="C3CEE3"/>
+          <w:sz w:val="20"/>
+          <w:szCs w:val="20"/>
+          <w:lang w:val="en-US" w:eastAsia="ru-RU"/>
+        </w:rPr>
+        <w:t>z1</w:t>
+      </w:r>
+      <w:r>
+        <w:rPr>
+          <w:rFonts w:ascii="Courier New" w:eastAsia="Times New Roman" w:hAnsi="Courier New" w:cs="Courier New"/>
+          <w:color w:val="89DDFF"/>
+          <w:sz w:val="20"/>
+          <w:szCs w:val="20"/>
+          <w:lang w:val="en-US" w:eastAsia="ru-RU"/>
+        </w:rPr>
+        <w:t>))</w:t>
+      </w:r>
+      <w:r>
+        <w:rPr>
+          <w:rFonts w:ascii="Courier New" w:eastAsia="Times New Roman" w:hAnsi="Courier New" w:cs="Courier New"/>
+          <w:color w:val="89DDFF"/>
+          <w:sz w:val="20"/>
+          <w:szCs w:val="20"/>
+          <w:lang w:val="en-US" w:eastAsia="ru-RU"/>
+        </w:rPr>
+        <w:br/>
+        <w:t xml:space="preserve">        </w:t>
+      </w:r>
+      <w:r>
+        <w:rPr>
+          <w:rFonts w:ascii="Courier New" w:eastAsia="Times New Roman" w:hAnsi="Courier New" w:cs="Courier New"/>
+          <w:i/>
+          <w:iCs/>
+          <w:color w:val="82AAFF"/>
+          <w:sz w:val="20"/>
+          <w:szCs w:val="20"/>
+          <w:lang w:val="en-US" w:eastAsia="ru-RU"/>
+        </w:rPr>
+        <w:t>print</w:t>
+      </w:r>
+      <w:r>
+        <w:rPr>
+          <w:rFonts w:ascii="Courier New" w:eastAsia="Times New Roman" w:hAnsi="Courier New" w:cs="Courier New"/>
+          <w:color w:val="89DDFF"/>
+          <w:sz w:val="20"/>
+          <w:szCs w:val="20"/>
+          <w:lang w:val="en-US" w:eastAsia="ru-RU"/>
+        </w:rPr>
+        <w:t>(</w:t>
+      </w:r>
+      <w:r>
+        <w:rPr>
+          <w:rFonts w:ascii="Courier New" w:eastAsia="Times New Roman" w:hAnsi="Courier New" w:cs="Courier New"/>
+          <w:color w:val="C3E88D"/>
+          <w:sz w:val="20"/>
+          <w:szCs w:val="20"/>
+          <w:lang w:val="en-US" w:eastAsia="ru-RU"/>
+        </w:rPr>
+        <w:t>"Angle: {0:.2f}</w:t>
+      </w:r>
+      <w:r>
+        <w:rPr>
+          <w:rFonts w:ascii="Courier New" w:eastAsia="Times New Roman" w:hAnsi="Courier New" w:cs="Courier New"/>
+          <w:color w:val="89DDFF"/>
+          <w:sz w:val="20"/>
+          <w:szCs w:val="20"/>
+          <w:lang w:val="en-US" w:eastAsia="ru-RU"/>
+        </w:rPr>
+        <w:t>\u00b0</w:t>
+      </w:r>
+      <w:r>
+        <w:rPr>
+          <w:rFonts w:ascii="Courier New" w:eastAsia="Times New Roman" w:hAnsi="Courier New" w:cs="Courier New"/>
+          <w:color w:val="C3E88D"/>
+          <w:sz w:val="20"/>
+          <w:szCs w:val="20"/>
+          <w:lang w:val="en-US" w:eastAsia="ru-RU"/>
+        </w:rPr>
+        <w:t xml:space="preserve"> Z2: {1:.5f}"</w:t>
+      </w:r>
+      <w:r>
+        <w:rPr>
+          <w:rFonts w:ascii="Courier New" w:eastAsia="Times New Roman" w:hAnsi="Courier New" w:cs="Courier New"/>
+          <w:color w:val="89DDFF"/>
+          <w:sz w:val="20"/>
+          <w:szCs w:val="20"/>
+          <w:lang w:val="en-US" w:eastAsia="ru-RU"/>
+        </w:rPr>
+        <w:t>.</w:t>
+      </w:r>
+      <w:r>
+        <w:rPr>
+          <w:rFonts w:ascii="Courier New" w:eastAsia="Times New Roman" w:hAnsi="Courier New" w:cs="Courier New"/>
+          <w:color w:val="82AAFF"/>
+          <w:sz w:val="20"/>
+          <w:szCs w:val="20"/>
+          <w:lang w:val="en-US" w:eastAsia="ru-RU"/>
+        </w:rPr>
+        <w:t>format</w:t>
+      </w:r>
+      <w:r>
+        <w:rPr>
+          <w:rFonts w:ascii="Courier New" w:eastAsia="Times New Roman" w:hAnsi="Courier New" w:cs="Courier New"/>
+          <w:color w:val="89DDFF"/>
+          <w:sz w:val="20"/>
+          <w:szCs w:val="20"/>
+          <w:lang w:val="en-US" w:eastAsia="ru-RU"/>
+        </w:rPr>
+        <w:t>(</w:t>
+      </w:r>
+      <w:r>
+        <w:rPr>
+          <w:rFonts w:ascii="Courier New" w:eastAsia="Times New Roman" w:hAnsi="Courier New" w:cs="Courier New"/>
+          <w:color w:val="C3CEE3"/>
+          <w:sz w:val="20"/>
+          <w:szCs w:val="20"/>
+          <w:lang w:val="en-US" w:eastAsia="ru-RU"/>
+        </w:rPr>
+        <w:t>angle</w:t>
+      </w:r>
+      <w:r>
+        <w:rPr>
+          <w:rFonts w:ascii="Courier New" w:eastAsia="Times New Roman" w:hAnsi="Courier New" w:cs="Courier New"/>
+          <w:color w:val="89DDFF"/>
+          <w:sz w:val="20"/>
+          <w:szCs w:val="20"/>
+          <w:lang w:val="en-US" w:eastAsia="ru-RU"/>
+        </w:rPr>
+        <w:t xml:space="preserve">, </w:t>
+      </w:r>
+      <w:r>
+        <w:rPr>
+          <w:rFonts w:ascii="Courier New" w:eastAsia="Times New Roman" w:hAnsi="Courier New" w:cs="Courier New"/>
+          <w:color w:val="C3CEE3"/>
+          <w:sz w:val="20"/>
+          <w:szCs w:val="20"/>
+          <w:lang w:val="en-US" w:eastAsia="ru-RU"/>
+        </w:rPr>
+        <w:t>z2</w:t>
+      </w:r>
+      <w:r>
+        <w:rPr>
+          <w:rFonts w:ascii="Courier New" w:eastAsia="Times New Roman" w:hAnsi="Courier New" w:cs="Courier New"/>
+          <w:color w:val="89DDFF"/>
+          <w:sz w:val="20"/>
+          <w:szCs w:val="20"/>
+          <w:lang w:val="en-US" w:eastAsia="ru-RU"/>
+        </w:rPr>
+        <w:t>))</w:t>
+      </w:r>
+      <w:r>
+        <w:rPr>
+          <w:rFonts w:ascii="Courier New" w:eastAsia="Times New Roman" w:hAnsi="Courier New" w:cs="Courier New"/>
+          <w:color w:val="89DDFF"/>
+          <w:sz w:val="20"/>
+          <w:szCs w:val="20"/>
+          <w:lang w:val="en-US" w:eastAsia="ru-RU"/>
+        </w:rPr>
+        <w:br/>
+        <w:t xml:space="preserve">    </w:t>
+      </w:r>
+      <w:r>
+        <w:rPr>
+          <w:rFonts w:ascii="Courier New" w:eastAsia="Times New Roman" w:hAnsi="Courier New" w:cs="Courier New"/>
+          <w:i/>
+          <w:iCs/>
+          <w:color w:val="C792EA"/>
+          <w:sz w:val="20"/>
+          <w:szCs w:val="20"/>
+          <w:lang w:val="en-US" w:eastAsia="ru-RU"/>
+        </w:rPr>
+        <w:t>else</w:t>
+      </w:r>
+      <w:r>
+        <w:rPr>
+          <w:rFonts w:ascii="Courier New" w:eastAsia="Times New Roman" w:hAnsi="Courier New" w:cs="Courier New"/>
+          <w:color w:val="89DDFF"/>
+          <w:sz w:val="20"/>
+          <w:szCs w:val="20"/>
+          <w:lang w:val="en-US" w:eastAsia="ru-RU"/>
+        </w:rPr>
+        <w:t>:</w:t>
+      </w:r>
+      <w:r>
+        <w:rPr>
+          <w:rFonts w:ascii="Courier New" w:eastAsia="Times New Roman" w:hAnsi="Courier New" w:cs="Courier New"/>
+          <w:color w:val="89DDFF"/>
+          <w:sz w:val="20"/>
+          <w:szCs w:val="20"/>
+          <w:lang w:val="en-US" w:eastAsia="ru-RU"/>
+        </w:rPr>
+        <w:br/>
+        <w:t xml:space="preserve">        </w:t>
+      </w:r>
+      <w:r>
+        <w:rPr>
+          <w:rFonts w:ascii="Courier New" w:eastAsia="Times New Roman" w:hAnsi="Courier New" w:cs="Courier New"/>
+          <w:i/>
+          <w:iCs/>
+          <w:color w:val="82AAFF"/>
+          <w:sz w:val="20"/>
+          <w:szCs w:val="20"/>
+          <w:lang w:val="en-US" w:eastAsia="ru-RU"/>
+        </w:rPr>
+        <w:t>print</w:t>
+      </w:r>
+      <w:r>
+        <w:rPr>
+          <w:rFonts w:ascii="Courier New" w:eastAsia="Times New Roman" w:hAnsi="Courier New" w:cs="Courier New"/>
+          <w:color w:val="89DDFF"/>
+          <w:sz w:val="20"/>
+          <w:szCs w:val="20"/>
+          <w:lang w:val="en-US" w:eastAsia="ru-RU"/>
+        </w:rPr>
+        <w:t>(</w:t>
+      </w:r>
+      <w:r>
+        <w:rPr>
+          <w:rFonts w:ascii="Courier New" w:eastAsia="Times New Roman" w:hAnsi="Courier New" w:cs="Courier New"/>
+          <w:color w:val="C3E88D"/>
+          <w:sz w:val="20"/>
+          <w:szCs w:val="20"/>
+          <w:lang w:val="en-US" w:eastAsia="ru-RU"/>
+        </w:rPr>
+        <w:t>"Error: incorrect angle value"</w:t>
+      </w:r>
+      <w:r>
+        <w:rPr>
+          <w:rFonts w:ascii="Courier New" w:eastAsia="Times New Roman" w:hAnsi="Courier New" w:cs="Courier New"/>
+          <w:color w:val="89DDFF"/>
+          <w:sz w:val="20"/>
+          <w:szCs w:val="20"/>
+          <w:lang w:val="en-US" w:eastAsia="ru-RU"/>
+        </w:rPr>
+        <w:t>)</w:t>
+      </w:r>
+    </w:p>
+    <w:p>
+      <w:pPr>
         <w:spacing w:line="240" w:lineRule="auto"/>
         <w:rPr>
           <w:rFonts w:ascii="Times New Roman" w:hAnsi="Times New Roman" w:cs="Times New Roman"/>
@@ -1126,6 +2199,7 @@
           <w:bCs/>
           <w:sz w:val="28"/>
           <w:szCs w:val="28"/>
+          <w:lang w:val="en-US"/>
         </w:rPr>
       </w:pPr>
     </w:p>
@@ -1162,6 +2236,76 @@
           <w:szCs w:val="28"/>
         </w:rPr>
       </w:pPr>
+      <w:r>
+        <w:rPr>
+          <w:rFonts w:ascii="Times New Roman" w:hAnsi="Times New Roman" w:cs="Times New Roman"/>
+          <w:b/>
+          <w:bCs/>
+          <w:noProof/>
+          <w:sz w:val="28"/>
+          <w:szCs w:val="28"/>
+        </w:rPr>
+        <w:drawing>
+          <wp:inline distT="0" distB="0" distL="0" distR="0" wp14:anchorId="73A0FF33" wp14:editId="4DB849B6">
+            <wp:extent cx="6299835" cy="1292860"/>
+            <wp:effectExtent l="0" t="0" r="5715" b="2540"/>
+            <wp:docPr id="4" name="Рисунок 4"/>
+            <wp:cNvGraphicFramePr>
+              <a:graphicFrameLocks xmlns:a="http://schemas.openxmlformats.org/drawingml/2006/main" noChangeAspect="1"/>
+            </wp:cNvGraphicFramePr>
+            <a:graphic xmlns:a="http://schemas.openxmlformats.org/drawingml/2006/main">
+              <a:graphicData uri="http://schemas.openxmlformats.org/drawingml/2006/picture">
+                <pic:pic xmlns:pic="http://schemas.openxmlformats.org/drawingml/2006/picture">
+                  <pic:nvPicPr>
+                    <pic:cNvPr id="0" name="Picture 4"/>
+                    <pic:cNvPicPr>
+                      <a:picLocks noChangeAspect="1" noChangeArrowheads="1"/>
+                    </pic:cNvPicPr>
+                  </pic:nvPicPr>
+                  <pic:blipFill>
+                    <a:blip r:embed="rId4">
+                      <a:extLst>
+                        <a:ext uri="{28A0092B-C50C-407E-A947-70E740481C1C}">
+                          <a14:useLocalDpi xmlns:a14="http://schemas.microsoft.com/office/drawing/2010/main" val="0"/>
+                        </a:ext>
+                      </a:extLst>
+                    </a:blip>
+                    <a:srcRect/>
+                    <a:stretch>
+                      <a:fillRect/>
+                    </a:stretch>
+                  </pic:blipFill>
+                  <pic:spPr bwMode="auto">
+                    <a:xfrm>
+                      <a:off x="0" y="0"/>
+                      <a:ext cx="6299835" cy="1292860"/>
+                    </a:xfrm>
+                    <a:prstGeom prst="rect">
+                      <a:avLst/>
+                    </a:prstGeom>
+                    <a:noFill/>
+                    <a:ln>
+                      <a:noFill/>
+                    </a:ln>
+                  </pic:spPr>
+                </pic:pic>
+              </a:graphicData>
+            </a:graphic>
+          </wp:inline>
+        </w:drawing>
+      </w:r>
+    </w:p>
+    <w:p>
+      <w:pPr>
+        <w:spacing w:line="240" w:lineRule="auto"/>
+        <w:rPr>
+          <w:rFonts w:ascii="Times New Roman" w:hAnsi="Times New Roman" w:cs="Times New Roman"/>
+          <w:b/>
+          <w:bCs/>
+          <w:sz w:val="28"/>
+          <w:szCs w:val="28"/>
+        </w:rPr>
+      </w:pPr>
     </w:p>
     <w:p>
       <w:pPr>
@@ -1194,7 +2338,6 @@
           <w:bCs/>
           <w:sz w:val="40"/>
           <w:szCs w:val="40"/>
-          <w:lang w:val="en-US"/>
         </w:rPr>
       </w:pPr>
     </w:p>
@@ -1207,7 +2350,6 @@
           <w:bCs/>
           <w:sz w:val="40"/>
           <w:szCs w:val="40"/>
-          <w:lang w:val="en-US"/>
         </w:rPr>
       </w:pPr>
     </w:p>
@@ -1220,16 +2362,12 @@
           <w:bCs/>
           <w:sz w:val="40"/>
           <w:szCs w:val="40"/>
-          <w:lang w:val="en-US"/>
         </w:rPr>
       </w:pPr>
     </w:p>
     <w:p>
       <w:pPr>
         <w:jc w:val="center"/>
-        <w:rPr>
-          <w:lang w:val="en-US"/>
-        </w:rPr>
       </w:pPr>
     </w:p>
     <w:sectPr>
@@ -2248,6 +3386,56 @@
       <w:color w:val="808080"/>
     </w:rPr>
   </w:style>
+  <w:style w:type="paragraph" w:styleId="HTML">
+    <w:name w:val="HTML Preformatted"/>
+    <w:basedOn w:val="a"/>
+    <w:link w:val="HTML0"/>
+    <w:uiPriority w:val="99"/>
+    <w:semiHidden/>
+    <w:unhideWhenUsed/>
+    <w:rsid w:val="00712D06"/>
+    <w:pPr>
+      <w:tabs>
+        <w:tab w:val="left" w:pos="916"/>
+        <w:tab w:val="left" w:pos="1832"/>
+        <w:tab w:val="left" w:pos="2748"/>
+        <w:tab w:val="left" w:pos="3664"/>
+        <w:tab w:val="left" w:pos="4580"/>
+        <w:tab w:val="left" w:pos="5496"/>
+        <w:tab w:val="left" w:pos="6412"/>
+        <w:tab w:val="left" w:pos="7328"/>
+        <w:tab w:val="left" w:pos="8244"/>
+        <w:tab w:val="left" w:pos="9160"/>
+        <w:tab w:val="left" w:pos="10076"/>
+        <w:tab w:val="left" w:pos="10992"/>
+        <w:tab w:val="left" w:pos="11908"/>
+        <w:tab w:val="left" w:pos="12824"/>
+        <w:tab w:val="left" w:pos="13740"/>
+        <w:tab w:val="left" w:pos="14656"/>
+      </w:tabs>
+      <w:spacing w:after="0" w:line="240" w:lineRule="auto"/>
+    </w:pPr>
+    <w:rPr>
+      <w:rFonts w:ascii="Courier New" w:eastAsia="Times New Roman" w:hAnsi="Courier New" w:cs="Courier New"/>
+      <w:sz w:val="20"/>
+      <w:szCs w:val="20"/>
+      <w:lang w:eastAsia="ru-RU"/>
+    </w:rPr>
+  </w:style>
+  <w:style w:type="character" w:customStyle="1" w:styleId="HTML0">
+    <w:name w:val="Стандартный HTML Знак"/>
+    <w:basedOn w:val="a0"/>
+    <w:link w:val="HTML"/>
+    <w:uiPriority w:val="99"/>
+    <w:semiHidden/>
+    <w:rsid w:val="00712D06"/>
+    <w:rPr>
+      <w:rFonts w:ascii="Courier New" w:eastAsia="Times New Roman" w:hAnsi="Courier New" w:cs="Courier New"/>
+      <w:sz w:val="20"/>
+      <w:szCs w:val="20"/>
+      <w:lang w:eastAsia="ru-RU"/>
+    </w:rPr>
+  </w:style>
 </w:styles>
 </file>
 

</xml_diff>